<commit_message>
Description des modifications effectuées
</commit_message>
<xml_diff>
--- a/docs/rapport de pilotage MP.docx
+++ b/docs/rapport de pilotage MP.docx
@@ -1,10 +1,10 @@
 
 <file path=word/document.xml><?xml version="1.0" encoding="utf-8"?>
-<w:document xmlns:wpc="http://schemas.microsoft.com/office/word/2010/wordprocessingCanvas" xmlns:cx="http://schemas.microsoft.com/office/drawing/2014/chartex" xmlns:cx1="http://schemas.microsoft.com/office/drawing/2015/9/8/chartex" xmlns:cx2="http://schemas.microsoft.com/office/drawing/2015/10/21/chartex" xmlns:cx3="http://schemas.microsoft.com/office/drawing/2016/5/9/chartex" xmlns:cx4="http://schemas.microsoft.com/office/drawing/2016/5/10/chartex" xmlns:cx5="http://schemas.microsoft.com/office/drawing/2016/5/11/chartex" xmlns:cx6="http://schemas.microsoft.com/office/drawing/2016/5/12/chartex" xmlns:cx7="http://schemas.microsoft.com/office/drawing/2016/5/13/chartex" xmlns:cx8="http://schemas.microsoft.com/office/drawing/2016/5/14/chartex" xmlns:mc="http://schemas.openxmlformats.org/markup-compatibility/2006" xmlns:aink="http://schemas.microsoft.com/office/drawing/2016/ink" xmlns:am3d="http://schemas.microsoft.com/office/drawing/2017/model3d" xmlns:o="urn:schemas-microsoft-com:office:office" xmlns:r="http://schemas.openxmlformats.org/officeDocument/2006/relationships" xmlns:m="http://schemas.openxmlformats.org/officeDocument/2006/math" xmlns:v="urn:schemas-microsoft-com:vml" xmlns:wp14="http://schemas.microsoft.com/office/word/2010/wordprocessingDrawing" xmlns:wp="http://schemas.openxmlformats.org/drawingml/2006/wordprocessingDrawing" xmlns:w10="urn:schemas-microsoft-com:office:word" xmlns:w="http://schemas.openxmlformats.org/wordprocessingml/2006/main" xmlns:w14="http://schemas.microsoft.com/office/word/2010/wordml" xmlns:w15="http://schemas.microsoft.com/office/word/2012/wordml" xmlns:w16cex="http://schemas.microsoft.com/office/word/2018/wordml/cex" xmlns:w16cid="http://schemas.microsoft.com/office/word/2016/wordml/cid" xmlns:w16="http://schemas.microsoft.com/office/word/2018/wordml" xmlns:w16sdtdh="http://schemas.microsoft.com/office/word/2020/wordml/sdtdatahash" xmlns:w16se="http://schemas.microsoft.com/office/word/2015/wordml/symex" xmlns:wpg="http://schemas.microsoft.com/office/word/2010/wordprocessingGroup" xmlns:wpi="http://schemas.microsoft.com/office/word/2010/wordprocessingInk" xmlns:wne="http://schemas.microsoft.com/office/word/2006/wordml" xmlns:wps="http://schemas.microsoft.com/office/word/2010/wordprocessingShape" mc:Ignorable="w14 w15 w16se w16cid w16 w16cex w16sdtdh wp14">
+<w:document xmlns:wpc="http://schemas.microsoft.com/office/word/2010/wordprocessingCanvas" xmlns:mc="http://schemas.openxmlformats.org/markup-compatibility/2006" xmlns:o="urn:schemas-microsoft-com:office:office" xmlns:r="http://schemas.openxmlformats.org/officeDocument/2006/relationships" xmlns:m="http://schemas.openxmlformats.org/officeDocument/2006/math" xmlns:v="urn:schemas-microsoft-com:vml" xmlns:wp14="http://schemas.microsoft.com/office/word/2010/wordprocessingDrawing" xmlns:wp="http://schemas.openxmlformats.org/drawingml/2006/wordprocessingDrawing" xmlns:w10="urn:schemas-microsoft-com:office:word" xmlns:w="http://schemas.openxmlformats.org/wordprocessingml/2006/main" xmlns:w14="http://schemas.microsoft.com/office/word/2010/wordml" xmlns:w15="http://schemas.microsoft.com/office/word/2012/wordml" xmlns:wpg="http://schemas.microsoft.com/office/word/2010/wordprocessingGroup" xmlns:wpi="http://schemas.microsoft.com/office/word/2010/wordprocessingInk" xmlns:wne="http://schemas.microsoft.com/office/word/2006/wordml" xmlns:wps="http://schemas.microsoft.com/office/word/2010/wordprocessingShape" mc:Ignorable="w14 w15 wp14">
   <w:body>
     <w:p>
       <w:pPr>
-        <w:pStyle w:val="Heading1"/>
+        <w:pStyle w:val="Titre1"/>
       </w:pPr>
       <w:r>
         <w:t>4. Visualisation des Données</w:t>
@@ -12,16 +12,10 @@
     </w:p>
     <w:p>
       <w:pPr>
-        <w:pStyle w:val="Heading2"/>
-      </w:pPr>
-      <w:r>
-        <w:t xml:space="preserve">4.1 </w:t>
-      </w:r>
-      <w:r>
-        <w:t>Objectifs des Visualisations</w:t>
-      </w:r>
-      <w:r>
-        <w:t> :</w:t>
+        <w:pStyle w:val="Titre2"/>
+      </w:pPr>
+      <w:r>
+        <w:t>4.1 Objectifs des Visualisations :</w:t>
       </w:r>
     </w:p>
     <w:p>
@@ -46,7 +40,7 @@
     </w:p>
     <w:p>
       <w:pPr>
-        <w:pStyle w:val="ListParagraph"/>
+        <w:pStyle w:val="Paragraphedeliste"/>
         <w:numPr>
           <w:ilvl w:val="0"/>
           <w:numId w:val="2"/>
@@ -95,7 +89,7 @@
     </w:p>
     <w:p>
       <w:pPr>
-        <w:pStyle w:val="ListParagraph"/>
+        <w:pStyle w:val="Paragraphedeliste"/>
         <w:numPr>
           <w:ilvl w:val="0"/>
           <w:numId w:val="2"/>
@@ -144,7 +138,7 @@
     </w:p>
     <w:p>
       <w:pPr>
-        <w:pStyle w:val="ListParagraph"/>
+        <w:pStyle w:val="Paragraphedeliste"/>
         <w:numPr>
           <w:ilvl w:val="0"/>
           <w:numId w:val="2"/>
@@ -179,21 +173,15 @@
     </w:p>
     <w:p>
       <w:pPr>
-        <w:pStyle w:val="Heading2"/>
-      </w:pPr>
-      <w:r>
-        <w:t xml:space="preserve">4.2 </w:t>
-      </w:r>
-      <w:r>
-        <w:t xml:space="preserve">Étapes de Création des Tableaux de </w:t>
-      </w:r>
-      <w:r>
-        <w:t>Bord :</w:t>
-      </w:r>
-    </w:p>
-    <w:p>
-      <w:pPr>
-        <w:pStyle w:val="ListParagraph"/>
+        <w:pStyle w:val="Titre2"/>
+      </w:pPr>
+      <w:r>
+        <w:t>4.2 Étapes de Création des Tableaux de Bord :</w:t>
+      </w:r>
+    </w:p>
+    <w:p>
+      <w:pPr>
+        <w:pStyle w:val="Paragraphedeliste"/>
         <w:numPr>
           <w:ilvl w:val="0"/>
           <w:numId w:val="14"/>
@@ -205,7 +193,7 @@
     </w:p>
     <w:p>
       <w:pPr>
-        <w:pStyle w:val="ListParagraph"/>
+        <w:pStyle w:val="Paragraphedeliste"/>
         <w:numPr>
           <w:ilvl w:val="0"/>
           <w:numId w:val="15"/>
@@ -334,7 +322,7 @@
     </w:p>
     <w:p>
       <w:pPr>
-        <w:pStyle w:val="ListParagraph"/>
+        <w:pStyle w:val="Paragraphedeliste"/>
         <w:numPr>
           <w:ilvl w:val="0"/>
           <w:numId w:val="16"/>
@@ -422,7 +410,7 @@
     </w:p>
     <w:p>
       <w:pPr>
-        <w:pStyle w:val="ListParagraph"/>
+        <w:pStyle w:val="Paragraphedeliste"/>
         <w:numPr>
           <w:ilvl w:val="0"/>
           <w:numId w:val="14"/>
@@ -437,7 +425,7 @@
     </w:p>
     <w:p>
       <w:pPr>
-        <w:pStyle w:val="ListParagraph"/>
+        <w:pStyle w:val="Paragraphedeliste"/>
         <w:ind w:left="0"/>
         <w:rPr>
           <w:lang w:eastAsia="fr-FR"/>
@@ -446,6 +434,7 @@
       <w:r>
         <w:rPr>
           <w:noProof/>
+          <w:lang w:eastAsia="fr-FR"/>
         </w:rPr>
         <w:lastRenderedPageBreak/>
         <w:drawing>
@@ -487,7 +476,7 @@
     </w:p>
     <w:p>
       <w:pPr>
-        <w:pStyle w:val="ListParagraph"/>
+        <w:pStyle w:val="Paragraphedeliste"/>
         <w:ind w:left="0"/>
         <w:rPr>
           <w:lang w:eastAsia="fr-FR"/>
@@ -496,7 +485,7 @@
     </w:p>
     <w:p>
       <w:pPr>
-        <w:pStyle w:val="ListParagraph"/>
+        <w:pStyle w:val="Paragraphedeliste"/>
         <w:ind w:left="0"/>
         <w:rPr>
           <w:lang w:eastAsia="fr-FR"/>
@@ -505,6 +494,7 @@
       <w:r>
         <w:rPr>
           <w:noProof/>
+          <w:lang w:eastAsia="fr-FR"/>
         </w:rPr>
         <w:drawing>
           <wp:inline distT="0" distB="0" distL="0" distR="0" wp14:anchorId="44195583" wp14:editId="1D329FC1">
@@ -545,7 +535,7 @@
     </w:p>
     <w:p>
       <w:pPr>
-        <w:pStyle w:val="ListParagraph"/>
+        <w:pStyle w:val="Paragraphedeliste"/>
         <w:ind w:left="0"/>
         <w:rPr>
           <w:lang w:eastAsia="fr-FR"/>
@@ -554,7 +544,7 @@
     </w:p>
     <w:p>
       <w:pPr>
-        <w:pStyle w:val="ListParagraph"/>
+        <w:pStyle w:val="Paragraphedeliste"/>
         <w:ind w:left="0"/>
         <w:rPr>
           <w:lang w:eastAsia="fr-FR"/>
@@ -563,7 +553,7 @@
     </w:p>
     <w:p>
       <w:pPr>
-        <w:pStyle w:val="ListParagraph"/>
+        <w:pStyle w:val="Paragraphedeliste"/>
         <w:ind w:left="0"/>
         <w:rPr>
           <w:lang w:eastAsia="fr-FR"/>
@@ -572,7 +562,7 @@
     </w:p>
     <w:p>
       <w:pPr>
-        <w:pStyle w:val="ListParagraph"/>
+        <w:pStyle w:val="Paragraphedeliste"/>
         <w:ind w:left="0"/>
         <w:rPr>
           <w:lang w:eastAsia="fr-FR"/>
@@ -581,7 +571,7 @@
     </w:p>
     <w:p>
       <w:pPr>
-        <w:pStyle w:val="ListParagraph"/>
+        <w:pStyle w:val="Paragraphedeliste"/>
         <w:ind w:left="0"/>
         <w:rPr>
           <w:lang w:eastAsia="fr-FR"/>
@@ -590,7 +580,7 @@
     </w:p>
     <w:p>
       <w:pPr>
-        <w:pStyle w:val="ListParagraph"/>
+        <w:pStyle w:val="Paragraphedeliste"/>
         <w:ind w:left="0"/>
         <w:rPr>
           <w:lang w:eastAsia="fr-FR"/>
@@ -599,7 +589,7 @@
     </w:p>
     <w:p>
       <w:pPr>
-        <w:pStyle w:val="ListParagraph"/>
+        <w:pStyle w:val="Paragraphedeliste"/>
         <w:ind w:left="0"/>
         <w:rPr>
           <w:lang w:eastAsia="fr-FR"/>
@@ -608,7 +598,7 @@
     </w:p>
     <w:p>
       <w:pPr>
-        <w:pStyle w:val="ListParagraph"/>
+        <w:pStyle w:val="Paragraphedeliste"/>
         <w:ind w:left="0"/>
         <w:rPr>
           <w:lang w:eastAsia="fr-FR"/>
@@ -617,7 +607,7 @@
     </w:p>
     <w:p>
       <w:pPr>
-        <w:pStyle w:val="ListParagraph"/>
+        <w:pStyle w:val="Paragraphedeliste"/>
         <w:ind w:left="0"/>
         <w:rPr>
           <w:lang w:eastAsia="fr-FR"/>
@@ -626,7 +616,7 @@
     </w:p>
     <w:p>
       <w:pPr>
-        <w:pStyle w:val="ListParagraph"/>
+        <w:pStyle w:val="Paragraphedeliste"/>
         <w:ind w:left="0"/>
         <w:rPr>
           <w:lang w:eastAsia="fr-FR"/>
@@ -635,7 +625,7 @@
     </w:p>
     <w:p>
       <w:pPr>
-        <w:pStyle w:val="ListParagraph"/>
+        <w:pStyle w:val="Paragraphedeliste"/>
         <w:ind w:left="0"/>
         <w:rPr>
           <w:lang w:eastAsia="fr-FR"/>
@@ -644,7 +634,7 @@
     </w:p>
     <w:p>
       <w:pPr>
-        <w:pStyle w:val="ListParagraph"/>
+        <w:pStyle w:val="Paragraphedeliste"/>
         <w:numPr>
           <w:ilvl w:val="0"/>
           <w:numId w:val="17"/>
@@ -682,6 +672,7 @@
       <w:r>
         <w:rPr>
           <w:noProof/>
+          <w:lang w:eastAsia="fr-FR"/>
         </w:rPr>
         <w:drawing>
           <wp:inline distT="0" distB="0" distL="0" distR="0" wp14:anchorId="5A320089" wp14:editId="1FEB1CD1">
@@ -728,7 +719,7 @@
     </w:p>
     <w:p>
       <w:pPr>
-        <w:pStyle w:val="ListParagraph"/>
+        <w:pStyle w:val="Paragraphedeliste"/>
         <w:numPr>
           <w:ilvl w:val="0"/>
           <w:numId w:val="17"/>
@@ -775,6 +766,7 @@
       <w:r>
         <w:rPr>
           <w:noProof/>
+          <w:lang w:eastAsia="fr-FR"/>
         </w:rPr>
         <w:drawing>
           <wp:inline distT="0" distB="0" distL="0" distR="0" wp14:anchorId="7FC8C012" wp14:editId="537D76C9">
@@ -825,7 +817,7 @@
     </w:p>
     <w:p>
       <w:pPr>
-        <w:pStyle w:val="ListParagraph"/>
+        <w:pStyle w:val="Paragraphedeliste"/>
         <w:numPr>
           <w:ilvl w:val="0"/>
           <w:numId w:val="17"/>
@@ -857,6 +849,7 @@
       <w:r>
         <w:rPr>
           <w:noProof/>
+          <w:lang w:eastAsia="fr-FR"/>
         </w:rPr>
         <w:lastRenderedPageBreak/>
         <w:drawing>
@@ -908,7 +901,7 @@
     </w:p>
     <w:p>
       <w:pPr>
-        <w:pStyle w:val="ListParagraph"/>
+        <w:pStyle w:val="Paragraphedeliste"/>
         <w:numPr>
           <w:ilvl w:val="0"/>
           <w:numId w:val="17"/>
@@ -940,6 +933,7 @@
       <w:r>
         <w:rPr>
           <w:noProof/>
+          <w:lang w:eastAsia="fr-FR"/>
         </w:rPr>
         <w:drawing>
           <wp:inline distT="0" distB="0" distL="0" distR="0" wp14:anchorId="5A058D8F" wp14:editId="22148A15">
@@ -989,7 +983,7 @@
     </w:p>
     <w:p>
       <w:pPr>
-        <w:pStyle w:val="ListParagraph"/>
+        <w:pStyle w:val="Paragraphedeliste"/>
         <w:numPr>
           <w:ilvl w:val="0"/>
           <w:numId w:val="17"/>
@@ -1054,6 +1048,7 @@
       <w:r>
         <w:rPr>
           <w:noProof/>
+          <w:lang w:eastAsia="fr-FR"/>
         </w:rPr>
         <w:lastRenderedPageBreak/>
         <w:drawing>
@@ -1095,7 +1090,7 @@
     </w:p>
     <w:p>
       <w:pPr>
-        <w:pStyle w:val="ListParagraph"/>
+        <w:pStyle w:val="Paragraphedeliste"/>
         <w:numPr>
           <w:ilvl w:val="0"/>
           <w:numId w:val="17"/>
@@ -1142,6 +1137,7 @@
       <w:r>
         <w:rPr>
           <w:noProof/>
+          <w:lang w:eastAsia="fr-FR"/>
         </w:rPr>
         <w:drawing>
           <wp:inline distT="0" distB="0" distL="0" distR="0" wp14:anchorId="5662C613" wp14:editId="2655AEFB">
@@ -1182,7 +1178,7 @@
     </w:p>
     <w:p>
       <w:pPr>
-        <w:pStyle w:val="ListParagraph"/>
+        <w:pStyle w:val="Paragraphedeliste"/>
         <w:numPr>
           <w:ilvl w:val="0"/>
           <w:numId w:val="17"/>
@@ -1245,7 +1241,7 @@
       <w:proofErr w:type="spellStart"/>
       <w:r>
         <w:rPr>
-          <w:rStyle w:val="HTMLCode"/>
+          <w:rStyle w:val="CodeHTML"/>
           <w:rFonts w:eastAsiaTheme="majorEastAsia"/>
         </w:rPr>
         <w:t>LineTotal</w:t>
@@ -1267,6 +1263,7 @@
       <w:r>
         <w:rPr>
           <w:noProof/>
+          <w:lang w:eastAsia="fr-FR"/>
         </w:rPr>
         <w:drawing>
           <wp:inline distT="0" distB="0" distL="0" distR="0" wp14:anchorId="2DBA31F7" wp14:editId="5B1B9091">
@@ -1307,7 +1304,7 @@
     </w:p>
     <w:p>
       <w:pPr>
-        <w:pStyle w:val="ListParagraph"/>
+        <w:pStyle w:val="Paragraphedeliste"/>
         <w:numPr>
           <w:ilvl w:val="0"/>
           <w:numId w:val="17"/>
@@ -1362,6 +1359,7 @@
       <w:r>
         <w:rPr>
           <w:noProof/>
+          <w:lang w:eastAsia="fr-FR"/>
         </w:rPr>
         <w:lastRenderedPageBreak/>
         <w:drawing>
@@ -1403,7 +1401,7 @@
     </w:p>
     <w:p>
       <w:pPr>
-        <w:pStyle w:val="ListParagraph"/>
+        <w:pStyle w:val="Paragraphedeliste"/>
         <w:numPr>
           <w:ilvl w:val="0"/>
           <w:numId w:val="17"/>
@@ -1476,6 +1474,7 @@
       <w:r>
         <w:rPr>
           <w:noProof/>
+          <w:lang w:eastAsia="fr-FR"/>
         </w:rPr>
         <w:drawing>
           <wp:inline distT="0" distB="0" distL="0" distR="0" wp14:anchorId="2D0BFAF8" wp14:editId="3FA7BD5B">
@@ -1516,7 +1515,7 @@
     </w:p>
     <w:p>
       <w:pPr>
-        <w:pStyle w:val="ListParagraph"/>
+        <w:pStyle w:val="Paragraphedeliste"/>
         <w:numPr>
           <w:ilvl w:val="0"/>
           <w:numId w:val="17"/>
@@ -1589,6 +1588,7 @@
       <w:r>
         <w:rPr>
           <w:noProof/>
+          <w:lang w:eastAsia="fr-FR"/>
         </w:rPr>
         <w:drawing>
           <wp:inline distT="0" distB="0" distL="0" distR="0" wp14:anchorId="57BC4BC2" wp14:editId="6DB33641">
@@ -1629,7 +1629,7 @@
     </w:p>
     <w:p>
       <w:pPr>
-        <w:pStyle w:val="ListParagraph"/>
+        <w:pStyle w:val="Paragraphedeliste"/>
         <w:numPr>
           <w:ilvl w:val="0"/>
           <w:numId w:val="17"/>
@@ -1702,6 +1702,7 @@
       <w:r>
         <w:rPr>
           <w:noProof/>
+          <w:lang w:eastAsia="fr-FR"/>
         </w:rPr>
         <w:lastRenderedPageBreak/>
         <w:drawing>
@@ -1743,7 +1744,7 @@
     </w:p>
     <w:p>
       <w:pPr>
-        <w:pStyle w:val="ListParagraph"/>
+        <w:pStyle w:val="Paragraphedeliste"/>
         <w:numPr>
           <w:ilvl w:val="0"/>
           <w:numId w:val="17"/>
@@ -1831,6 +1832,7 @@
       <w:r>
         <w:rPr>
           <w:noProof/>
+          <w:lang w:eastAsia="fr-FR"/>
         </w:rPr>
         <w:drawing>
           <wp:inline distT="0" distB="0" distL="0" distR="0" wp14:anchorId="17A55A5E" wp14:editId="3D88751B">
@@ -1871,40 +1873,26 @@
     </w:p>
     <w:p>
       <w:pPr>
-        <w:pStyle w:val="Heading1"/>
-      </w:pPr>
-      <w:r>
-        <w:t xml:space="preserve">5. </w:t>
-      </w:r>
-      <w:r>
-        <w:t>Gestion des Tâches avec Taiga.io</w:t>
-      </w:r>
-      <w:r>
-        <w:t> :</w:t>
-      </w:r>
-    </w:p>
-    <w:p>
-      <w:pPr>
-        <w:pStyle w:val="Heading2"/>
+        <w:pStyle w:val="Titre1"/>
+      </w:pPr>
+      <w:r>
+        <w:t>5. Gestion des Tâches avec Taiga.io :</w:t>
+      </w:r>
+    </w:p>
+    <w:p>
+      <w:pPr>
+        <w:pStyle w:val="Titre2"/>
         <w:rPr>
           <w:sz w:val="24"/>
         </w:rPr>
       </w:pPr>
       <w:r>
         <w:rPr>
-          <w:rStyle w:val="Strong"/>
+          <w:rStyle w:val="lev"/>
           <w:b/>
           <w:bCs w:val="0"/>
         </w:rPr>
-        <w:t xml:space="preserve">5.1 </w:t>
-      </w:r>
-      <w:r>
-        <w:rPr>
-          <w:rStyle w:val="Strong"/>
-          <w:b/>
-          <w:bCs w:val="0"/>
-        </w:rPr>
-        <w:t>Configuration de Taiga.io</w:t>
+        <w:t>5.1 Configuration de Taiga.io</w:t>
       </w:r>
     </w:p>
     <w:p>
@@ -1917,7 +1905,7 @@
       </w:pPr>
       <w:r>
         <w:rPr>
-          <w:rStyle w:val="Strong"/>
+          <w:rStyle w:val="lev"/>
         </w:rPr>
         <w:t>Création du projet</w:t>
       </w:r>
@@ -1939,7 +1927,7 @@
     </w:p>
     <w:p>
       <w:pPr>
-        <w:pStyle w:val="ListParagraph"/>
+        <w:pStyle w:val="Paragraphedeliste"/>
         <w:numPr>
           <w:ilvl w:val="0"/>
           <w:numId w:val="19"/>
@@ -1948,7 +1936,7 @@
       </w:pPr>
       <w:r>
         <w:rPr>
-          <w:rStyle w:val="Strong"/>
+          <w:rStyle w:val="lev"/>
         </w:rPr>
         <w:t>Sprints</w:t>
       </w:r>
@@ -1965,10 +1953,7 @@
         <w:spacing w:before="100" w:beforeAutospacing="1" w:after="100" w:afterAutospacing="1"/>
       </w:pPr>
       <w:r>
-        <w:t>Chaque sprint correspond à une phase clé</w:t>
-      </w:r>
-      <w:r>
-        <w:t xml:space="preserve"> : </w:t>
+        <w:t xml:space="preserve">Chaque sprint correspond à une phase clé : </w:t>
       </w:r>
     </w:p>
     <w:p>
@@ -2066,6 +2051,7 @@
       <w:r>
         <w:rPr>
           <w:noProof/>
+          <w:lang w:eastAsia="fr-FR"/>
         </w:rPr>
         <w:lastRenderedPageBreak/>
         <w:drawing>
@@ -2104,19 +2090,12 @@
           </wp:inline>
         </w:drawing>
       </w:r>
-    </w:p>
-    <w:p>
-      <w:pPr>
-        <w:pStyle w:val="Heading2"/>
-        <w:rPr>
-          <w:rFonts w:eastAsia="Times New Roman"/>
-          <w:lang w:eastAsia="fr-FR"/>
-        </w:rPr>
-      </w:pPr>
-    </w:p>
-    <w:p>
-      <w:pPr>
-        <w:pStyle w:val="ListParagraph"/>
+      <w:bookmarkStart w:id="0" w:name="_GoBack"/>
+      <w:bookmarkEnd w:id="0"/>
+    </w:p>
+    <w:p>
+      <w:pPr>
+        <w:pStyle w:val="Paragraphedeliste"/>
         <w:numPr>
           <w:ilvl w:val="0"/>
           <w:numId w:val="19"/>
@@ -2124,7 +2103,7 @@
       </w:pPr>
       <w:r>
         <w:rPr>
-          <w:rStyle w:val="Strong"/>
+          <w:rStyle w:val="lev"/>
         </w:rPr>
         <w:t>Tickets</w:t>
       </w:r>
@@ -2291,6 +2270,7 @@
       <w:r>
         <w:rPr>
           <w:noProof/>
+          <w:lang w:eastAsia="fr-FR"/>
         </w:rPr>
         <w:drawing>
           <wp:inline distT="0" distB="0" distL="0" distR="0" wp14:anchorId="203A065F" wp14:editId="38A9E402">
@@ -2337,6 +2317,7 @@
       <w:r>
         <w:rPr>
           <w:noProof/>
+          <w:lang w:eastAsia="fr-FR"/>
         </w:rPr>
         <w:drawing>
           <wp:inline distT="0" distB="0" distL="0" distR="0" wp14:anchorId="4D5418FC" wp14:editId="4CAB0DB6">
@@ -2377,6 +2358,7 @@
       <w:r>
         <w:rPr>
           <w:noProof/>
+          <w:lang w:eastAsia="fr-FR"/>
         </w:rPr>
         <w:drawing>
           <wp:inline distT="0" distB="0" distL="0" distR="0" wp14:anchorId="188CC468" wp14:editId="6B577D1B">
@@ -2423,6 +2405,7 @@
       <w:r>
         <w:rPr>
           <w:noProof/>
+          <w:lang w:eastAsia="fr-FR"/>
         </w:rPr>
         <w:drawing>
           <wp:inline distT="0" distB="0" distL="0" distR="0" wp14:anchorId="1AF86F7D" wp14:editId="7C155AB1">
@@ -2463,7 +2446,7 @@
     </w:p>
     <w:p>
       <w:pPr>
-        <w:pStyle w:val="Heading2"/>
+        <w:pStyle w:val="Titre2"/>
         <w:rPr>
           <w:b w:val="0"/>
           <w:bCs/>
@@ -2475,7 +2458,7 @@
       </w:r>
       <w:r>
         <w:rPr>
-          <w:rStyle w:val="Strong"/>
+          <w:rStyle w:val="lev"/>
           <w:b/>
           <w:bCs w:val="0"/>
         </w:rPr>
@@ -2491,7 +2474,7 @@
     </w:p>
     <w:p>
       <w:pPr>
-        <w:pStyle w:val="ListParagraph"/>
+        <w:pStyle w:val="Paragraphedeliste"/>
         <w:numPr>
           <w:ilvl w:val="0"/>
           <w:numId w:val="19"/>
@@ -2597,7 +2580,7 @@
     </w:p>
     <w:p>
       <w:pPr>
-        <w:pStyle w:val="ListParagraph"/>
+        <w:pStyle w:val="Paragraphedeliste"/>
         <w:numPr>
           <w:ilvl w:val="0"/>
           <w:numId w:val="19"/>
@@ -2610,7 +2593,7 @@
       </w:pPr>
       <w:r>
         <w:rPr>
-          <w:rStyle w:val="Strong"/>
+          <w:rStyle w:val="lev"/>
           <w:b w:val="0"/>
           <w:bCs w:val="0"/>
         </w:rPr>
@@ -2643,7 +2626,6 @@
           <w:lang w:eastAsia="fr-FR"/>
         </w:rPr>
       </w:pPr>
-      <w:proofErr w:type="gramStart"/>
       <w:r>
         <w:rPr>
           <w:rFonts w:hAnsi="Symbol"/>
@@ -2665,7 +2647,6 @@
         </w:rPr>
         <w:t>New</w:t>
       </w:r>
-      <w:proofErr w:type="gramEnd"/>
       <w:r>
         <w:rPr>
           <w:lang w:eastAsia="fr-FR"/>
@@ -2679,7 +2660,6 @@
           <w:lang w:eastAsia="fr-FR"/>
         </w:rPr>
       </w:pPr>
-      <w:proofErr w:type="gramStart"/>
       <w:r>
         <w:rPr>
           <w:rFonts w:hAnsi="Symbol"/>
@@ -2699,16 +2679,7 @@
           <w:bCs/>
           <w:lang w:eastAsia="fr-FR"/>
         </w:rPr>
-        <w:t>In</w:t>
-      </w:r>
-      <w:proofErr w:type="gramEnd"/>
-      <w:r>
-        <w:rPr>
-          <w:b/>
-          <w:bCs/>
-          <w:lang w:eastAsia="fr-FR"/>
-        </w:rPr>
-        <w:t xml:space="preserve"> Progress</w:t>
+        <w:t>In Progress</w:t>
       </w:r>
       <w:r>
         <w:rPr>
@@ -2723,7 +2694,6 @@
           <w:lang w:eastAsia="fr-FR"/>
         </w:rPr>
       </w:pPr>
-      <w:proofErr w:type="gramStart"/>
       <w:r>
         <w:rPr>
           <w:rFonts w:hAnsi="Symbol"/>
@@ -2747,7 +2717,6 @@
         <w:t>Ready</w:t>
       </w:r>
       <w:proofErr w:type="spellEnd"/>
-      <w:proofErr w:type="gramEnd"/>
       <w:r>
         <w:rPr>
           <w:b/>
@@ -2769,7 +2738,6 @@
           <w:lang w:eastAsia="fr-FR"/>
         </w:rPr>
       </w:pPr>
-      <w:proofErr w:type="gramStart"/>
       <w:r>
         <w:rPr>
           <w:rFonts w:hAnsi="Symbol"/>
@@ -2793,7 +2761,6 @@
         <w:t>Closed</w:t>
       </w:r>
       <w:proofErr w:type="spellEnd"/>
-      <w:proofErr w:type="gramEnd"/>
       <w:r>
         <w:rPr>
           <w:lang w:eastAsia="fr-FR"/>
@@ -2807,7 +2774,6 @@
           <w:lang w:eastAsia="fr-FR"/>
         </w:rPr>
       </w:pPr>
-      <w:proofErr w:type="gramStart"/>
       <w:r>
         <w:rPr>
           <w:rFonts w:hAnsi="Symbol"/>
@@ -2831,7 +2797,6 @@
         <w:t>Needs</w:t>
       </w:r>
       <w:proofErr w:type="spellEnd"/>
-      <w:proofErr w:type="gramEnd"/>
       <w:r>
         <w:rPr>
           <w:b/>
@@ -2849,7 +2814,7 @@
     </w:p>
     <w:p>
       <w:pPr>
-        <w:pStyle w:val="ListParagraph"/>
+        <w:pStyle w:val="Paragraphedeliste"/>
         <w:numPr>
           <w:ilvl w:val="0"/>
           <w:numId w:val="19"/>
@@ -2861,7 +2826,7 @@
       </w:pPr>
       <w:r>
         <w:rPr>
-          <w:rStyle w:val="Strong"/>
+          <w:rStyle w:val="lev"/>
           <w:b w:val="0"/>
           <w:bCs w:val="0"/>
         </w:rPr>
@@ -2877,7 +2842,7 @@
     </w:p>
     <w:p>
       <w:pPr>
-        <w:pStyle w:val="ListParagraph"/>
+        <w:pStyle w:val="Paragraphedeliste"/>
       </w:pPr>
       <w:r>
         <w:t>Chaque ticket contient une description détaillée de la tâche, l'estimation du temps, les commentaires de l’équipe et les critères d'acceptation pour valider que la tâche est bien terminée.</w:t>
@@ -2893,6 +2858,7 @@
       <w:r>
         <w:rPr>
           <w:noProof/>
+          <w:lang w:eastAsia="fr-FR"/>
         </w:rPr>
         <w:drawing>
           <wp:inline distT="0" distB="0" distL="0" distR="0" wp14:anchorId="51AA527D" wp14:editId="443B930F">
@@ -2933,20 +2899,17 @@
     </w:p>
     <w:p>
       <w:pPr>
-        <w:pStyle w:val="Heading2"/>
+        <w:pStyle w:val="Titre2"/>
         <w:rPr>
           <w:sz w:val="27"/>
         </w:rPr>
       </w:pPr>
       <w:r>
-        <w:t>5.3</w:t>
-      </w:r>
-      <w:r>
-        <w:t xml:space="preserve"> </w:t>
-      </w:r>
-      <w:r>
-        <w:rPr>
-          <w:rStyle w:val="Strong"/>
+        <w:t xml:space="preserve">5.3 </w:t>
+      </w:r>
+      <w:r>
+        <w:rPr>
+          <w:rStyle w:val="lev"/>
           <w:b/>
           <w:bCs w:val="0"/>
         </w:rPr>
@@ -2958,7 +2921,7 @@
     </w:p>
     <w:p>
       <w:pPr>
-        <w:pStyle w:val="ListParagraph"/>
+        <w:pStyle w:val="Paragraphedeliste"/>
         <w:numPr>
           <w:ilvl w:val="0"/>
           <w:numId w:val="24"/>
@@ -2966,7 +2929,7 @@
       </w:pPr>
       <w:r>
         <w:rPr>
-          <w:rStyle w:val="Strong"/>
+          <w:rStyle w:val="lev"/>
         </w:rPr>
         <w:t>Réflexion sur l’efficacité de la gestion des tâches</w:t>
       </w:r>
@@ -2980,7 +2943,7 @@
       </w:r>
       <w:r>
         <w:rPr>
-          <w:rStyle w:val="Strong"/>
+          <w:rStyle w:val="lev"/>
         </w:rPr>
         <w:t>Taiga.io</w:t>
       </w:r>
@@ -2995,7 +2958,7 @@
     </w:p>
     <w:p>
       <w:pPr>
-        <w:pStyle w:val="ListParagraph"/>
+        <w:pStyle w:val="Paragraphedeliste"/>
         <w:numPr>
           <w:ilvl w:val="0"/>
           <w:numId w:val="25"/>
@@ -3003,7 +2966,7 @@
       </w:pPr>
       <w:r>
         <w:rPr>
-          <w:rStyle w:val="Strong"/>
+          <w:rStyle w:val="lev"/>
         </w:rPr>
         <w:t>Réflexion sur les améliorations possibles</w:t>
       </w:r>
@@ -3013,7 +2976,7 @@
     </w:p>
     <w:p>
       <w:pPr>
-        <w:pStyle w:val="ListParagraph"/>
+        <w:pStyle w:val="Paragraphedeliste"/>
         <w:numPr>
           <w:ilvl w:val="0"/>
           <w:numId w:val="23"/>
@@ -3021,7 +2984,7 @@
       </w:pPr>
       <w:r>
         <w:rPr>
-          <w:rStyle w:val="Strong"/>
+          <w:rStyle w:val="lev"/>
         </w:rPr>
         <w:lastRenderedPageBreak/>
         <w:t>Amélioration de la priorisation</w:t>
@@ -3032,7 +2995,7 @@
     </w:p>
     <w:p>
       <w:pPr>
-        <w:pStyle w:val="ListParagraph"/>
+        <w:pStyle w:val="Paragraphedeliste"/>
         <w:numPr>
           <w:ilvl w:val="0"/>
           <w:numId w:val="23"/>
@@ -3040,7 +3003,7 @@
       </w:pPr>
       <w:r>
         <w:rPr>
-          <w:rStyle w:val="Strong"/>
+          <w:rStyle w:val="lev"/>
         </w:rPr>
         <w:t>Communication continue</w:t>
       </w:r>
@@ -3050,7 +3013,7 @@
     </w:p>
     <w:p>
       <w:pPr>
-        <w:pStyle w:val="ListParagraph"/>
+        <w:pStyle w:val="Paragraphedeliste"/>
         <w:numPr>
           <w:ilvl w:val="0"/>
           <w:numId w:val="23"/>
@@ -3058,7 +3021,7 @@
       </w:pPr>
       <w:r>
         <w:rPr>
-          <w:rStyle w:val="Strong"/>
+          <w:rStyle w:val="lev"/>
         </w:rPr>
         <w:t>Réévaluation des estimations</w:t>
       </w:r>
@@ -3068,7 +3031,7 @@
     </w:p>
     <w:p>
       <w:pPr>
-        <w:pStyle w:val="ListParagraph"/>
+        <w:pStyle w:val="Paragraphedeliste"/>
         <w:numPr>
           <w:ilvl w:val="0"/>
           <w:numId w:val="23"/>
@@ -3077,14 +3040,14 @@
       <w:proofErr w:type="spellStart"/>
       <w:r>
         <w:rPr>
-          <w:rStyle w:val="Strong"/>
+          <w:rStyle w:val="lev"/>
         </w:rPr>
         <w:t>Retrospectives</w:t>
       </w:r>
       <w:proofErr w:type="spellEnd"/>
       <w:r>
         <w:rPr>
-          <w:rStyle w:val="Strong"/>
+          <w:rStyle w:val="lev"/>
         </w:rPr>
         <w:t xml:space="preserve"> de sprint</w:t>
       </w:r>
@@ -3093,7 +3056,7 @@
       </w:r>
       <w:r>
         <w:rPr>
-          <w:rStyle w:val="Strong"/>
+          <w:rStyle w:val="lev"/>
           <w:b w:val="0"/>
           <w:bCs w:val="0"/>
         </w:rPr>
@@ -3105,20 +3068,33 @@
     </w:p>
     <w:p>
       <w:pPr>
-        <w:pStyle w:val="ListParagraph"/>
-      </w:pPr>
-    </w:p>
-    <w:p>
-      <w:pPr>
-        <w:rPr>
-          <w:b/>
-          <w:bCs/>
-        </w:rPr>
-      </w:pPr>
-    </w:p>
-    <w:p>
-      <w:pPr>
-        <w:pStyle w:val="Heading2"/>
+        <w:pStyle w:val="Paragraphedeliste"/>
+      </w:pPr>
+    </w:p>
+    <w:p>
+      <w:pPr>
+        <w:pStyle w:val="Titre1"/>
+      </w:pPr>
+      <w:r>
+        <w:t xml:space="preserve">6. Collaboration sur </w:t>
+      </w:r>
+      <w:proofErr w:type="spellStart"/>
+      <w:r>
+        <w:t>GitLab</w:t>
+      </w:r>
+      <w:proofErr w:type="spellEnd"/>
+      <w:r>
+        <w:t>/</w:t>
+      </w:r>
+      <w:proofErr w:type="spellStart"/>
+      <w:r>
+        <w:t>GitHub</w:t>
+      </w:r>
+      <w:proofErr w:type="spellEnd"/>
+    </w:p>
+    <w:p>
+      <w:pPr>
+        <w:pStyle w:val="Titre2"/>
       </w:pPr>
     </w:p>
     <w:sectPr>
@@ -3132,7 +3108,7 @@
 </file>
 
 <file path=word/numbering.xml><?xml version="1.0" encoding="utf-8"?>
-<w:numbering xmlns:wpc="http://schemas.microsoft.com/office/word/2010/wordprocessingCanvas" xmlns:cx="http://schemas.microsoft.com/office/drawing/2014/chartex" xmlns:cx1="http://schemas.microsoft.com/office/drawing/2015/9/8/chartex" xmlns:cx2="http://schemas.microsoft.com/office/drawing/2015/10/21/chartex" xmlns:cx3="http://schemas.microsoft.com/office/drawing/2016/5/9/chartex" xmlns:cx4="http://schemas.microsoft.com/office/drawing/2016/5/10/chartex" xmlns:cx5="http://schemas.microsoft.com/office/drawing/2016/5/11/chartex" xmlns:cx6="http://schemas.microsoft.com/office/drawing/2016/5/12/chartex" xmlns:cx7="http://schemas.microsoft.com/office/drawing/2016/5/13/chartex" xmlns:cx8="http://schemas.microsoft.com/office/drawing/2016/5/14/chartex" xmlns:mc="http://schemas.openxmlformats.org/markup-compatibility/2006" xmlns:aink="http://schemas.microsoft.com/office/drawing/2016/ink" xmlns:am3d="http://schemas.microsoft.com/office/drawing/2017/model3d" xmlns:o="urn:schemas-microsoft-com:office:office" xmlns:r="http://schemas.openxmlformats.org/officeDocument/2006/relationships" xmlns:m="http://schemas.openxmlformats.org/officeDocument/2006/math" xmlns:v="urn:schemas-microsoft-com:vml" xmlns:wp14="http://schemas.microsoft.com/office/word/2010/wordprocessingDrawing" xmlns:wp="http://schemas.openxmlformats.org/drawingml/2006/wordprocessingDrawing" xmlns:w10="urn:schemas-microsoft-com:office:word" xmlns:w="http://schemas.openxmlformats.org/wordprocessingml/2006/main" xmlns:w14="http://schemas.microsoft.com/office/word/2010/wordml" xmlns:w15="http://schemas.microsoft.com/office/word/2012/wordml" xmlns:w16cex="http://schemas.microsoft.com/office/word/2018/wordml/cex" xmlns:w16cid="http://schemas.microsoft.com/office/word/2016/wordml/cid" xmlns:w16="http://schemas.microsoft.com/office/word/2018/wordml" xmlns:w16sdtdh="http://schemas.microsoft.com/office/word/2020/wordml/sdtdatahash" xmlns:w16se="http://schemas.microsoft.com/office/word/2015/wordml/symex" xmlns:wpg="http://schemas.microsoft.com/office/word/2010/wordprocessingGroup" xmlns:wpi="http://schemas.microsoft.com/office/word/2010/wordprocessingInk" xmlns:wne="http://schemas.microsoft.com/office/word/2006/wordml" xmlns:wps="http://schemas.microsoft.com/office/word/2010/wordprocessingShape" mc:Ignorable="w14 w15 w16se w16cid w16 w16cex w16sdtdh wp14">
+<w:numbering xmlns:wpc="http://schemas.microsoft.com/office/word/2010/wordprocessingCanvas" xmlns:mc="http://schemas.openxmlformats.org/markup-compatibility/2006" xmlns:o="urn:schemas-microsoft-com:office:office" xmlns:r="http://schemas.openxmlformats.org/officeDocument/2006/relationships" xmlns:m="http://schemas.openxmlformats.org/officeDocument/2006/math" xmlns:v="urn:schemas-microsoft-com:vml" xmlns:wp14="http://schemas.microsoft.com/office/word/2010/wordprocessingDrawing" xmlns:wp="http://schemas.openxmlformats.org/drawingml/2006/wordprocessingDrawing" xmlns:w10="urn:schemas-microsoft-com:office:word" xmlns:w="http://schemas.openxmlformats.org/wordprocessingml/2006/main" xmlns:w14="http://schemas.microsoft.com/office/word/2010/wordml" xmlns:w15="http://schemas.microsoft.com/office/word/2012/wordml" xmlns:wpg="http://schemas.microsoft.com/office/word/2010/wordprocessingGroup" xmlns:wpi="http://schemas.microsoft.com/office/word/2010/wordprocessingInk" xmlns:wne="http://schemas.microsoft.com/office/word/2006/wordml" xmlns:wps="http://schemas.microsoft.com/office/word/2010/wordprocessingShape" mc:Ignorable="w14 w15 wp14">
   <w:abstractNum w:abstractNumId="0" w15:restartNumberingAfterBreak="0">
     <w:nsid w:val="01BA7CCB"/>
     <w:multiLevelType w:val="hybridMultilevel"/>
@@ -6155,7 +6131,7 @@
 </file>
 
 <file path=word/styles.xml><?xml version="1.0" encoding="utf-8"?>
-<w:styles xmlns:mc="http://schemas.openxmlformats.org/markup-compatibility/2006" xmlns:r="http://schemas.openxmlformats.org/officeDocument/2006/relationships" xmlns:w="http://schemas.openxmlformats.org/wordprocessingml/2006/main" xmlns:w14="http://schemas.microsoft.com/office/word/2010/wordml" xmlns:w15="http://schemas.microsoft.com/office/word/2012/wordml" xmlns:w16cex="http://schemas.microsoft.com/office/word/2018/wordml/cex" xmlns:w16cid="http://schemas.microsoft.com/office/word/2016/wordml/cid" xmlns:w16="http://schemas.microsoft.com/office/word/2018/wordml" xmlns:w16sdtdh="http://schemas.microsoft.com/office/word/2020/wordml/sdtdatahash" xmlns:w16se="http://schemas.microsoft.com/office/word/2015/wordml/symex" mc:Ignorable="w14 w15 w16se w16cid w16 w16cex w16sdtdh">
+<w:styles xmlns:mc="http://schemas.openxmlformats.org/markup-compatibility/2006" xmlns:r="http://schemas.openxmlformats.org/officeDocument/2006/relationships" xmlns:w="http://schemas.openxmlformats.org/wordprocessingml/2006/main" xmlns:w14="http://schemas.microsoft.com/office/word/2010/wordml" xmlns:w15="http://schemas.microsoft.com/office/word/2012/wordml" mc:Ignorable="w14 w15">
   <w:docDefaults>
     <w:rPrDefault>
       <w:rPr>
@@ -6171,7 +6147,7 @@
       </w:pPr>
     </w:pPrDefault>
   </w:docDefaults>
-  <w:latentStyles w:defLockedState="0" w:defUIPriority="99" w:defSemiHidden="0" w:defUnhideWhenUsed="0" w:defQFormat="0" w:count="376">
+  <w:latentStyles w:defLockedState="0" w:defUIPriority="99" w:defSemiHidden="0" w:defUnhideWhenUsed="0" w:defQFormat="0" w:count="371">
     <w:lsdException w:name="Normal" w:uiPriority="0" w:qFormat="1"/>
     <w:lsdException w:name="heading 1" w:uiPriority="9" w:qFormat="1"/>
     <w:lsdException w:name="heading 2" w:semiHidden="1" w:uiPriority="9" w:unhideWhenUsed="1" w:qFormat="1"/>
@@ -6543,11 +6519,6 @@
     <w:lsdException w:name="List Table 5 Dark Accent 6" w:uiPriority="50"/>
     <w:lsdException w:name="List Table 6 Colorful Accent 6" w:uiPriority="51"/>
     <w:lsdException w:name="List Table 7 Colorful Accent 6" w:uiPriority="52"/>
-    <w:lsdException w:name="Mention" w:semiHidden="1" w:unhideWhenUsed="1"/>
-    <w:lsdException w:name="Smart Hyperlink" w:semiHidden="1" w:unhideWhenUsed="1"/>
-    <w:lsdException w:name="Hashtag" w:semiHidden="1" w:unhideWhenUsed="1"/>
-    <w:lsdException w:name="Unresolved Mention" w:semiHidden="1" w:unhideWhenUsed="1"/>
-    <w:lsdException w:name="Smart Link" w:semiHidden="1" w:unhideWhenUsed="1"/>
   </w:latentStyles>
   <w:style w:type="paragraph" w:default="1" w:styleId="Normal">
     <w:name w:val="Normal"/>
@@ -6560,11 +6531,11 @@
       <w:sz w:val="24"/>
     </w:rPr>
   </w:style>
-  <w:style w:type="paragraph" w:styleId="Heading1">
+  <w:style w:type="paragraph" w:styleId="Titre1">
     <w:name w:val="heading 1"/>
     <w:basedOn w:val="Normal"/>
     <w:next w:val="Normal"/>
-    <w:link w:val="Heading1Char"/>
+    <w:link w:val="Titre1Car"/>
     <w:uiPriority w:val="9"/>
     <w:qFormat/>
     <w:rsid w:val="00DC6D8E"/>
@@ -6582,11 +6553,11 @@
       <w:szCs w:val="32"/>
     </w:rPr>
   </w:style>
-  <w:style w:type="paragraph" w:styleId="Heading2">
+  <w:style w:type="paragraph" w:styleId="Titre2">
     <w:name w:val="heading 2"/>
     <w:basedOn w:val="Normal"/>
     <w:next w:val="Normal"/>
-    <w:link w:val="Heading2Char"/>
+    <w:link w:val="Titre2Car"/>
     <w:uiPriority w:val="9"/>
     <w:unhideWhenUsed/>
     <w:qFormat/>
@@ -6604,11 +6575,11 @@
       <w:szCs w:val="26"/>
     </w:rPr>
   </w:style>
-  <w:style w:type="paragraph" w:styleId="Heading3">
+  <w:style w:type="paragraph" w:styleId="Titre3">
     <w:name w:val="heading 3"/>
     <w:basedOn w:val="Normal"/>
     <w:next w:val="Normal"/>
-    <w:link w:val="Heading3Char"/>
+    <w:link w:val="Titre3Car"/>
     <w:uiPriority w:val="9"/>
     <w:semiHidden/>
     <w:unhideWhenUsed/>
@@ -6626,11 +6597,11 @@
       <w:szCs w:val="24"/>
     </w:rPr>
   </w:style>
-  <w:style w:type="paragraph" w:styleId="Heading4">
+  <w:style w:type="paragraph" w:styleId="Titre4">
     <w:name w:val="heading 4"/>
     <w:basedOn w:val="Normal"/>
     <w:next w:val="Normal"/>
-    <w:link w:val="Heading4Char"/>
+    <w:link w:val="Titre4Car"/>
     <w:uiPriority w:val="9"/>
     <w:semiHidden/>
     <w:unhideWhenUsed/>
@@ -6649,12 +6620,13 @@
       <w:color w:val="2F5496" w:themeColor="accent1" w:themeShade="BF"/>
     </w:rPr>
   </w:style>
-  <w:style w:type="character" w:default="1" w:styleId="DefaultParagraphFont">
+  <w:style w:type="character" w:default="1" w:styleId="Policepardfaut">
     <w:name w:val="Default Paragraph Font"/>
     <w:uiPriority w:val="1"/>
+    <w:semiHidden/>
     <w:unhideWhenUsed/>
   </w:style>
-  <w:style w:type="table" w:default="1" w:styleId="TableNormal">
+  <w:style w:type="table" w:default="1" w:styleId="TableauNormal">
     <w:name w:val="Normal Table"/>
     <w:uiPriority w:val="99"/>
     <w:semiHidden/>
@@ -6669,16 +6641,16 @@
       </w:tblCellMar>
     </w:tblPr>
   </w:style>
-  <w:style w:type="numbering" w:default="1" w:styleId="NoList">
+  <w:style w:type="numbering" w:default="1" w:styleId="Aucuneliste">
     <w:name w:val="No List"/>
     <w:uiPriority w:val="99"/>
     <w:semiHidden/>
     <w:unhideWhenUsed/>
   </w:style>
-  <w:style w:type="character" w:customStyle="1" w:styleId="Heading1Char">
-    <w:name w:val="Heading 1 Char"/>
-    <w:basedOn w:val="DefaultParagraphFont"/>
-    <w:link w:val="Heading1"/>
+  <w:style w:type="character" w:customStyle="1" w:styleId="Titre1Car">
+    <w:name w:val="Titre 1 Car"/>
+    <w:basedOn w:val="Policepardfaut"/>
+    <w:link w:val="Titre1"/>
     <w:uiPriority w:val="9"/>
     <w:rsid w:val="00DC6D8E"/>
     <w:rPr>
@@ -6689,10 +6661,10 @@
       <w:szCs w:val="32"/>
     </w:rPr>
   </w:style>
-  <w:style w:type="character" w:customStyle="1" w:styleId="Heading2Char">
-    <w:name w:val="Heading 2 Char"/>
-    <w:basedOn w:val="DefaultParagraphFont"/>
-    <w:link w:val="Heading2"/>
+  <w:style w:type="character" w:customStyle="1" w:styleId="Titre2Car">
+    <w:name w:val="Titre 2 Car"/>
+    <w:basedOn w:val="Policepardfaut"/>
+    <w:link w:val="Titre2"/>
     <w:uiPriority w:val="9"/>
     <w:rsid w:val="00DC6D8E"/>
     <w:rPr>
@@ -6718,9 +6690,9 @@
       <w:lang w:eastAsia="fr-FR"/>
     </w:rPr>
   </w:style>
-  <w:style w:type="character" w:styleId="Strong">
+  <w:style w:type="character" w:styleId="lev">
     <w:name w:val="Strong"/>
-    <w:basedOn w:val="DefaultParagraphFont"/>
+    <w:basedOn w:val="Policepardfaut"/>
     <w:uiPriority w:val="22"/>
     <w:qFormat/>
     <w:rsid w:val="00DC6D8E"/>
@@ -6729,7 +6701,7 @@
       <w:bCs/>
     </w:rPr>
   </w:style>
-  <w:style w:type="paragraph" w:styleId="ListParagraph">
+  <w:style w:type="paragraph" w:styleId="Paragraphedeliste">
     <w:name w:val="List Paragraph"/>
     <w:basedOn w:val="Normal"/>
     <w:uiPriority w:val="34"/>
@@ -6740,9 +6712,9 @@
       <w:contextualSpacing/>
     </w:pPr>
   </w:style>
-  <w:style w:type="character" w:styleId="HTMLCode">
+  <w:style w:type="character" w:styleId="CodeHTML">
     <w:name w:val="HTML Code"/>
-    <w:basedOn w:val="DefaultParagraphFont"/>
+    <w:basedOn w:val="Policepardfaut"/>
     <w:uiPriority w:val="99"/>
     <w:semiHidden/>
     <w:unhideWhenUsed/>
@@ -6753,10 +6725,10 @@
       <w:szCs w:val="20"/>
     </w:rPr>
   </w:style>
-  <w:style w:type="character" w:customStyle="1" w:styleId="Heading4Char">
-    <w:name w:val="Heading 4 Char"/>
-    <w:basedOn w:val="DefaultParagraphFont"/>
-    <w:link w:val="Heading4"/>
+  <w:style w:type="character" w:customStyle="1" w:styleId="Titre4Car">
+    <w:name w:val="Titre 4 Car"/>
+    <w:basedOn w:val="Policepardfaut"/>
+    <w:link w:val="Titre4"/>
     <w:uiPriority w:val="9"/>
     <w:semiHidden/>
     <w:rsid w:val="003C4403"/>
@@ -6768,7 +6740,7 @@
       <w:sz w:val="24"/>
     </w:rPr>
   </w:style>
-  <w:style w:type="paragraph" w:styleId="NoSpacing">
+  <w:style w:type="paragraph" w:styleId="Sansinterligne">
     <w:name w:val="No Spacing"/>
     <w:uiPriority w:val="1"/>
     <w:qFormat/>
@@ -6780,10 +6752,10 @@
       <w:sz w:val="24"/>
     </w:rPr>
   </w:style>
-  <w:style w:type="character" w:customStyle="1" w:styleId="Heading3Char">
-    <w:name w:val="Heading 3 Char"/>
-    <w:basedOn w:val="DefaultParagraphFont"/>
-    <w:link w:val="Heading3"/>
+  <w:style w:type="character" w:customStyle="1" w:styleId="Titre3Car">
+    <w:name w:val="Titre 3 Car"/>
+    <w:basedOn w:val="Policepardfaut"/>
+    <w:link w:val="Titre3"/>
     <w:uiPriority w:val="9"/>
     <w:semiHidden/>
     <w:rsid w:val="001767E9"/>

</xml_diff>